<commit_message>
relatorio pronto a enviar
</commit_message>
<xml_diff>
--- a/RelSFormt.docx
+++ b/RelSFormt.docx
@@ -283,23 +283,7 @@
           <w:rFonts w:ascii="Arial" w:hAnsi="Arial" w:cs="Arial"/>
           <w:b/>
         </w:rPr>
-        <w:t xml:space="preserve">Elaborado </w:t>
-      </w:r>
-      <w:proofErr w:type="gramStart"/>
-      <w:r>
-        <w:rPr>
-          <w:rFonts w:ascii="Arial" w:hAnsi="Arial" w:cs="Arial"/>
-          <w:b/>
-        </w:rPr>
-        <w:t>por</w:t>
-      </w:r>
-      <w:proofErr w:type="gramEnd"/>
-      <w:r>
-        <w:rPr>
-          <w:rFonts w:ascii="Arial" w:hAnsi="Arial" w:cs="Arial"/>
-          <w:b/>
-        </w:rPr>
-        <w:t>:</w:t>
+        <w:t>Elaborado por:</w:t>
       </w:r>
     </w:p>
     <w:p>
@@ -471,6 +455,8 @@
           <w:r>
             <w:t>Conteúdo</w:t>
           </w:r>
+          <w:bookmarkStart w:id="0" w:name="_GoBack"/>
+          <w:bookmarkEnd w:id="0"/>
         </w:p>
         <w:p>
           <w:pPr>
@@ -493,27 +479,13 @@
           <w:r>
             <w:fldChar w:fldCharType="separate"/>
           </w:r>
-          <w:hyperlink w:anchor="_Toc350969989" w:history="1">
+          <w:hyperlink w:anchor="_Toc350975710" w:history="1">
             <w:r>
               <w:rPr>
                 <w:rStyle w:val="Hiperligao"/>
                 <w:noProof/>
               </w:rPr>
-              <w:t>Introdu</w:t>
-            </w:r>
-            <w:r>
-              <w:rPr>
-                <w:rStyle w:val="Hiperligao"/>
-                <w:noProof/>
-              </w:rPr>
-              <w:t>ç</w:t>
-            </w:r>
-            <w:r>
-              <w:rPr>
-                <w:rStyle w:val="Hiperligao"/>
-                <w:noProof/>
-              </w:rPr>
-              <w:t>ão</w:t>
+              <w:t>Introdução</w:t>
             </w:r>
             <w:r>
               <w:rPr>
@@ -534,7 +506,7 @@
                 <w:noProof/>
                 <w:webHidden/>
               </w:rPr>
-              <w:instrText xml:space="preserve"> PAGEREF _Toc350969989 \h </w:instrText>
+              <w:instrText xml:space="preserve"> PAGEREF _Toc350975710 \h </w:instrText>
             </w:r>
             <w:r>
               <w:rPr>
@@ -577,7 +549,7 @@
               <w:lang w:eastAsia="pt-PT"/>
             </w:rPr>
           </w:pPr>
-          <w:hyperlink w:anchor="_Toc350969990" w:history="1">
+          <w:hyperlink w:anchor="_Toc350975711" w:history="1">
             <w:r>
               <w:rPr>
                 <w:rStyle w:val="Hiperligao"/>
@@ -604,7 +576,7 @@
                 <w:noProof/>
                 <w:webHidden/>
               </w:rPr>
-              <w:instrText xml:space="preserve"> PAGEREF _Toc350969990 \h </w:instrText>
+              <w:instrText xml:space="preserve"> PAGEREF _Toc350975711 \h </w:instrText>
             </w:r>
             <w:r>
               <w:rPr>
@@ -647,7 +619,7 @@
               <w:lang w:eastAsia="pt-PT"/>
             </w:rPr>
           </w:pPr>
-          <w:hyperlink w:anchor="_Toc350969991" w:history="1">
+          <w:hyperlink w:anchor="_Toc350975712" w:history="1">
             <w:r>
               <w:rPr>
                 <w:rStyle w:val="Hiperligao"/>
@@ -674,7 +646,7 @@
                 <w:noProof/>
                 <w:webHidden/>
               </w:rPr>
-              <w:instrText xml:space="preserve"> PAGEREF _Toc350969991 \h </w:instrText>
+              <w:instrText xml:space="preserve"> PAGEREF _Toc350975712 \h </w:instrText>
             </w:r>
             <w:r>
               <w:rPr>
@@ -717,7 +689,7 @@
               <w:lang w:eastAsia="pt-PT"/>
             </w:rPr>
           </w:pPr>
-          <w:hyperlink w:anchor="_Toc350969992" w:history="1">
+          <w:hyperlink w:anchor="_Toc350975713" w:history="1">
             <w:r>
               <w:rPr>
                 <w:rStyle w:val="Hiperligao"/>
@@ -744,7 +716,7 @@
                 <w:noProof/>
                 <w:webHidden/>
               </w:rPr>
-              <w:instrText xml:space="preserve"> PAGEREF _Toc350969992 \h </w:instrText>
+              <w:instrText xml:space="preserve"> PAGEREF _Toc350975713 \h </w:instrText>
             </w:r>
             <w:r>
               <w:rPr>
@@ -787,7 +759,7 @@
               <w:lang w:eastAsia="pt-PT"/>
             </w:rPr>
           </w:pPr>
-          <w:hyperlink w:anchor="_Toc350969993" w:history="1">
+          <w:hyperlink w:anchor="_Toc350975714" w:history="1">
             <w:r>
               <w:rPr>
                 <w:rStyle w:val="Hiperligao"/>
@@ -814,7 +786,7 @@
                 <w:noProof/>
                 <w:webHidden/>
               </w:rPr>
-              <w:instrText xml:space="preserve"> PAGEREF _Toc350969993 \h </w:instrText>
+              <w:instrText xml:space="preserve"> PAGEREF _Toc350975714 \h </w:instrText>
             </w:r>
             <w:r>
               <w:rPr>
@@ -857,7 +829,7 @@
               <w:lang w:eastAsia="pt-PT"/>
             </w:rPr>
           </w:pPr>
-          <w:hyperlink w:anchor="_Toc350969994" w:history="1">
+          <w:hyperlink w:anchor="_Toc350975715" w:history="1">
             <w:r>
               <w:rPr>
                 <w:rStyle w:val="Hiperligao"/>
@@ -884,7 +856,7 @@
                 <w:noProof/>
                 <w:webHidden/>
               </w:rPr>
-              <w:instrText xml:space="preserve"> PAGEREF _Toc350969994 \h </w:instrText>
+              <w:instrText xml:space="preserve"> PAGEREF _Toc350975715 \h </w:instrText>
             </w:r>
             <w:r>
               <w:rPr>
@@ -927,7 +899,7 @@
               <w:lang w:eastAsia="pt-PT"/>
             </w:rPr>
           </w:pPr>
-          <w:hyperlink w:anchor="_Toc350969995" w:history="1">
+          <w:hyperlink w:anchor="_Toc350975716" w:history="1">
             <w:r>
               <w:rPr>
                 <w:rStyle w:val="Hiperligao"/>
@@ -954,7 +926,7 @@
                 <w:noProof/>
                 <w:webHidden/>
               </w:rPr>
-              <w:instrText xml:space="preserve"> PAGEREF _Toc350969995 \h </w:instrText>
+              <w:instrText xml:space="preserve"> PAGEREF _Toc350975716 \h </w:instrText>
             </w:r>
             <w:r>
               <w:rPr>
@@ -997,7 +969,7 @@
               <w:lang w:eastAsia="pt-PT"/>
             </w:rPr>
           </w:pPr>
-          <w:hyperlink w:anchor="_Toc350969996" w:history="1">
+          <w:hyperlink w:anchor="_Toc350975717" w:history="1">
             <w:r>
               <w:rPr>
                 <w:rStyle w:val="Hiperligao"/>
@@ -1024,7 +996,7 @@
                 <w:noProof/>
                 <w:webHidden/>
               </w:rPr>
-              <w:instrText xml:space="preserve"> PAGEREF _Toc350969996 \h </w:instrText>
+              <w:instrText xml:space="preserve"> PAGEREF _Toc350975717 \h </w:instrText>
             </w:r>
             <w:r>
               <w:rPr>
@@ -1067,7 +1039,7 @@
               <w:lang w:eastAsia="pt-PT"/>
             </w:rPr>
           </w:pPr>
-          <w:hyperlink w:anchor="_Toc350969997" w:history="1">
+          <w:hyperlink w:anchor="_Toc350975718" w:history="1">
             <w:r>
               <w:rPr>
                 <w:rStyle w:val="Hiperligao"/>
@@ -1094,7 +1066,7 @@
                 <w:noProof/>
                 <w:webHidden/>
               </w:rPr>
-              <w:instrText xml:space="preserve"> PAGEREF _Toc350969997 \h </w:instrText>
+              <w:instrText xml:space="preserve"> PAGEREF _Toc350975718 \h </w:instrText>
             </w:r>
             <w:r>
               <w:rPr>
@@ -1137,7 +1109,7 @@
               <w:lang w:eastAsia="pt-PT"/>
             </w:rPr>
           </w:pPr>
-          <w:hyperlink w:anchor="_Toc350969998" w:history="1">
+          <w:hyperlink w:anchor="_Toc350975719" w:history="1">
             <w:r>
               <w:rPr>
                 <w:rStyle w:val="Hiperligao"/>
@@ -1164,7 +1136,7 @@
                 <w:noProof/>
                 <w:webHidden/>
               </w:rPr>
-              <w:instrText xml:space="preserve"> PAGEREF _Toc350969998 \h </w:instrText>
+              <w:instrText xml:space="preserve"> PAGEREF _Toc350975719 \h </w:instrText>
             </w:r>
             <w:r>
               <w:rPr>
@@ -1207,7 +1179,7 @@
               <w:lang w:eastAsia="pt-PT"/>
             </w:rPr>
           </w:pPr>
-          <w:hyperlink w:anchor="_Toc350969999" w:history="1">
+          <w:hyperlink w:anchor="_Toc350975720" w:history="1">
             <w:r>
               <w:rPr>
                 <w:rStyle w:val="Hiperligao"/>
@@ -1234,7 +1206,7 @@
                 <w:noProof/>
                 <w:webHidden/>
               </w:rPr>
-              <w:instrText xml:space="preserve"> PAGEREF _Toc350969999 \h </w:instrText>
+              <w:instrText xml:space="preserve"> PAGEREF _Toc350975720 \h </w:instrText>
             </w:r>
             <w:r>
               <w:rPr>
@@ -1277,7 +1249,7 @@
               <w:lang w:eastAsia="pt-PT"/>
             </w:rPr>
           </w:pPr>
-          <w:hyperlink w:anchor="_Toc350970000" w:history="1">
+          <w:hyperlink w:anchor="_Toc350975721" w:history="1">
             <w:r>
               <w:rPr>
                 <w:rStyle w:val="Hiperligao"/>
@@ -1304,7 +1276,7 @@
                 <w:noProof/>
                 <w:webHidden/>
               </w:rPr>
-              <w:instrText xml:space="preserve"> PAGEREF _Toc350970000 \h </w:instrText>
+              <w:instrText xml:space="preserve"> PAGEREF _Toc350975721 \h </w:instrText>
             </w:r>
             <w:r>
               <w:rPr>
@@ -1366,7 +1338,6 @@
         <w:pStyle w:val="Cabealho1"/>
         <w:sectPr>
           <w:headerReference w:type="default" r:id="rId10"/>
-          <w:footerReference w:type="default" r:id="rId11"/>
           <w:pgSz w:w="11906" w:h="16838"/>
           <w:pgMar w:top="1417" w:right="1701" w:bottom="1417" w:left="1701" w:header="708" w:footer="708" w:gutter="0"/>
           <w:pgNumType w:start="1"/>
@@ -1379,12 +1350,12 @@
       <w:pPr>
         <w:pStyle w:val="Cabealho1"/>
       </w:pPr>
-      <w:bookmarkStart w:id="0" w:name="_Toc350969989"/>
+      <w:bookmarkStart w:id="1" w:name="_Toc350975710"/>
       <w:r>
         <w:lastRenderedPageBreak/>
         <w:t>Introdução</w:t>
       </w:r>
-      <w:bookmarkEnd w:id="0"/>
+      <w:bookmarkEnd w:id="1"/>
     </w:p>
     <w:p/>
     <w:p>
@@ -1439,11 +1410,11 @@
       <w:pPr>
         <w:pStyle w:val="Cabealho1"/>
       </w:pPr>
-      <w:bookmarkStart w:id="1" w:name="_Toc350969990"/>
+      <w:bookmarkStart w:id="2" w:name="_Toc350975711"/>
       <w:r>
         <w:t>Proposta</w:t>
       </w:r>
-      <w:bookmarkEnd w:id="1"/>
+      <w:bookmarkEnd w:id="2"/>
     </w:p>
     <w:p>
       <w:pPr>
@@ -1528,12 +1499,12 @@
       <w:pPr>
         <w:pStyle w:val="Cabealho1"/>
       </w:pPr>
-      <w:bookmarkStart w:id="2" w:name="_Toc350969991"/>
+      <w:bookmarkStart w:id="3" w:name="_Toc350975712"/>
       <w:r>
         <w:lastRenderedPageBreak/>
         <w:t>Ferramentas a utilizar</w:t>
       </w:r>
-      <w:bookmarkEnd w:id="2"/>
+      <w:bookmarkEnd w:id="3"/>
     </w:p>
     <w:p/>
     <w:p>
@@ -1549,11 +1520,11 @@
       <w:pPr>
         <w:pStyle w:val="Cabealho2"/>
       </w:pPr>
-      <w:bookmarkStart w:id="3" w:name="_Toc350969992"/>
+      <w:bookmarkStart w:id="4" w:name="_Toc350975713"/>
       <w:r>
         <w:t>Asp.net</w:t>
       </w:r>
-      <w:bookmarkEnd w:id="3"/>
+      <w:bookmarkEnd w:id="4"/>
       <w:r>
         <w:t xml:space="preserve"> </w:t>
       </w:r>
@@ -1562,11 +1533,11 @@
       <w:pPr>
         <w:pStyle w:val="Cabealho3"/>
       </w:pPr>
-      <w:bookmarkStart w:id="4" w:name="_Toc350969993"/>
+      <w:bookmarkStart w:id="5" w:name="_Toc350975714"/>
       <w:r>
         <w:t>Vantagens:</w:t>
       </w:r>
-      <w:bookmarkEnd w:id="4"/>
+      <w:bookmarkEnd w:id="5"/>
     </w:p>
     <w:p/>
     <w:p>
@@ -1601,11 +1572,11 @@
       <w:pPr>
         <w:pStyle w:val="Cabealho3"/>
       </w:pPr>
-      <w:bookmarkStart w:id="5" w:name="_Toc350969994"/>
+      <w:bookmarkStart w:id="6" w:name="_Toc350975715"/>
       <w:r>
         <w:t>Desvantagens:</w:t>
       </w:r>
-      <w:bookmarkEnd w:id="5"/>
+      <w:bookmarkEnd w:id="6"/>
     </w:p>
     <w:p/>
     <w:p>
@@ -1672,11 +1643,11 @@
       <w:pPr>
         <w:pStyle w:val="Cabealho2"/>
       </w:pPr>
-      <w:bookmarkStart w:id="6" w:name="_Toc350969995"/>
+      <w:bookmarkStart w:id="7" w:name="_Toc350975716"/>
       <w:r>
         <w:t>C#</w:t>
       </w:r>
-      <w:bookmarkEnd w:id="6"/>
+      <w:bookmarkEnd w:id="7"/>
     </w:p>
     <w:p/>
     <w:p>
@@ -1789,36 +1760,31 @@
       <w:pPr>
         <w:pStyle w:val="Cabealho2"/>
       </w:pPr>
-      <w:bookmarkStart w:id="7" w:name="_Toc350969996"/>
+      <w:bookmarkStart w:id="8" w:name="_Toc350975717"/>
       <w:r>
         <w:t>M</w:t>
       </w:r>
       <w:r>
-        <w:t xml:space="preserve">icrosoft </w:t>
-      </w:r>
-      <w:proofErr w:type="gramStart"/>
-      <w:r>
-        <w:t xml:space="preserve">SQL  </w:t>
+        <w:t xml:space="preserve">icrosoft SQL  </w:t>
       </w:r>
       <w:r>
         <w:t>Server</w:t>
       </w:r>
-      <w:proofErr w:type="gramEnd"/>
       <w:r>
         <w:t>:</w:t>
       </w:r>
-      <w:bookmarkEnd w:id="7"/>
+      <w:bookmarkEnd w:id="8"/>
     </w:p>
     <w:p/>
     <w:p>
       <w:pPr>
         <w:pStyle w:val="Cabealho3"/>
       </w:pPr>
-      <w:bookmarkStart w:id="8" w:name="_Toc350969997"/>
+      <w:bookmarkStart w:id="9" w:name="_Toc350975718"/>
       <w:r>
         <w:t>Vantagens:</w:t>
       </w:r>
-      <w:bookmarkEnd w:id="8"/>
+      <w:bookmarkEnd w:id="9"/>
     </w:p>
     <w:p>
       <w:pPr>
@@ -1836,33 +1802,21 @@
         <w:t>-C</w:t>
       </w:r>
       <w:r>
-        <w:t xml:space="preserve">ompatibilidade com </w:t>
-      </w:r>
-      <w:proofErr w:type="gramStart"/>
-      <w:r>
-        <w:t xml:space="preserve">o </w:t>
+        <w:t xml:space="preserve">ompatibilidade com o </w:t>
       </w:r>
       <w:r>
         <w:rPr>
           <w:b/>
           <w:i/>
         </w:rPr>
-        <w:t>.</w:t>
-      </w:r>
-      <w:proofErr w:type="gramEnd"/>
+        <w:t xml:space="preserve">.Net </w:t>
+      </w:r>
+      <w:proofErr w:type="spellStart"/>
       <w:r>
         <w:rPr>
           <w:b/>
           <w:i/>
         </w:rPr>
-        <w:t xml:space="preserve">Net </w:t>
-      </w:r>
-      <w:proofErr w:type="spellStart"/>
-      <w:r>
-        <w:rPr>
-          <w:b/>
-          <w:i/>
-        </w:rPr>
         <w:t>framework</w:t>
       </w:r>
       <w:proofErr w:type="spellEnd"/>
@@ -1885,11 +1839,11 @@
       <w:pPr>
         <w:pStyle w:val="Cabealho3"/>
       </w:pPr>
-      <w:bookmarkStart w:id="9" w:name="_Toc350969998"/>
+      <w:bookmarkStart w:id="10" w:name="_Toc350975719"/>
       <w:r>
         <w:t>Desvantagens:</w:t>
       </w:r>
-      <w:bookmarkEnd w:id="9"/>
+      <w:bookmarkEnd w:id="10"/>
     </w:p>
     <w:p/>
     <w:p>
@@ -1918,11 +1872,11 @@
       <w:pPr>
         <w:pStyle w:val="Cabealho1"/>
       </w:pPr>
-      <w:bookmarkStart w:id="10" w:name="_Toc350969999"/>
+      <w:bookmarkStart w:id="11" w:name="_Toc350975720"/>
       <w:r>
         <w:t>Pesquisa</w:t>
       </w:r>
-      <w:bookmarkEnd w:id="10"/>
+      <w:bookmarkEnd w:id="11"/>
     </w:p>
     <w:p/>
     <w:p>
@@ -1932,8 +1886,7 @@
         </w:rPr>
         <w:t xml:space="preserve"> </w:t>
       </w:r>
-      <w:hyperlink r:id="rId12" w:history="1">
-        <w:proofErr w:type="gramStart"/>
+      <w:hyperlink r:id="rId11" w:history="1">
         <w:r>
           <w:rPr>
             <w:rStyle w:val="Hiperligao"/>
@@ -1943,7 +1896,6 @@
           <w:t>aeiou.expressoemprego.pt</w:t>
         </w:r>
       </w:hyperlink>
-      <w:proofErr w:type="gramEnd"/>
     </w:p>
     <w:p>
       <w:pPr>
@@ -1980,7 +1932,7 @@
           <w:u w:val="single"/>
         </w:rPr>
       </w:pPr>
-      <w:hyperlink r:id="rId13" w:history="1">
+      <w:hyperlink r:id="rId12" w:history="1">
         <w:r>
           <w:rPr>
             <w:rStyle w:val="Hiperligao"/>
@@ -2004,15 +1956,7 @@
         <w:jc w:val="both"/>
       </w:pPr>
       <w:r>
-        <w:t xml:space="preserve">Apenas apresenta anúncios de emprego públicos embora não seja a principal funcionalidade do </w:t>
-      </w:r>
-      <w:proofErr w:type="gramStart"/>
-      <w:r>
-        <w:t>site</w:t>
-      </w:r>
-      <w:proofErr w:type="gramEnd"/>
-      <w:r>
-        <w:t>.</w:t>
+        <w:t>Apenas apresenta anúncios de emprego públicos embora não seja a principal funcionalidade do site.</w:t>
       </w:r>
     </w:p>
     <w:p>
@@ -2030,19 +1974,11 @@
       <w:r>
         <w:t xml:space="preserve">O perfil de cada empregador apenas se limita a mostrar os dados básicos tais como morada, </w:t>
       </w:r>
-      <w:proofErr w:type="gramStart"/>
       <w:r>
         <w:rPr>
           <w:i/>
         </w:rPr>
-        <w:t>email</w:t>
-      </w:r>
-      <w:proofErr w:type="gramEnd"/>
-      <w:r>
-        <w:rPr>
-          <w:i/>
-        </w:rPr>
-        <w:t xml:space="preserve"> </w:t>
+        <w:t xml:space="preserve">email </w:t>
       </w:r>
       <w:r>
         <w:t>e telefone.</w:t>
@@ -2074,7 +2010,7 @@
         </w:rPr>
         <w:t xml:space="preserve"> </w:t>
       </w:r>
-      <w:hyperlink r:id="rId14" w:history="1">
+      <w:hyperlink r:id="rId13" w:history="1">
         <w:r>
           <w:rPr>
             <w:rStyle w:val="Hiperligao"/>
@@ -2146,7 +2082,7 @@
           <w:u w:val="single"/>
         </w:rPr>
       </w:pPr>
-      <w:hyperlink r:id="rId15" w:history="1">
+      <w:hyperlink r:id="rId14" w:history="1">
         <w:r>
           <w:rPr>
             <w:rStyle w:val="Hiperligao"/>
@@ -2223,13 +2159,8 @@
       <w:pPr>
         <w:jc w:val="both"/>
       </w:pPr>
-      <w:proofErr w:type="gramStart"/>
-      <w:r>
-        <w:t>Site</w:t>
-      </w:r>
-      <w:proofErr w:type="gramEnd"/>
-      <w:r>
-        <w:t xml:space="preserve"> com muitas funcionalidades mas com a maior parte delas apenas </w:t>
+      <w:r>
+        <w:t xml:space="preserve">Site com muitas funcionalidades mas com a maior parte delas apenas </w:t>
       </w:r>
       <w:r>
         <w:t>disponíveis</w:t>
@@ -2253,12 +2184,12 @@
       <w:pPr>
         <w:pStyle w:val="Cabealho1"/>
       </w:pPr>
-      <w:bookmarkStart w:id="11" w:name="_Toc350970000"/>
+      <w:bookmarkStart w:id="12" w:name="_Toc350975721"/>
       <w:r>
         <w:lastRenderedPageBreak/>
         <w:t>Plano de Trabalho</w:t>
       </w:r>
-      <w:bookmarkEnd w:id="11"/>
+      <w:bookmarkEnd w:id="12"/>
     </w:p>
     <w:p/>
     <w:p>
@@ -2342,12 +2273,31 @@
       </w:r>
     </w:p>
     <w:p>
-      <w:bookmarkStart w:id="12" w:name="_GoBack"/>
-      <w:bookmarkEnd w:id="12"/>
-    </w:p>
+      <w:pPr>
+        <w:ind w:left="851"/>
+        <w:jc w:val="both"/>
+      </w:pPr>
+    </w:p>
+    <w:p>
+      <w:pPr>
+        <w:ind w:firstLine="709"/>
+        <w:jc w:val="both"/>
+      </w:pPr>
+      <w:r>
+        <w:t>Ainda não dividimos o trabalho entre os elementos do grupo por isso não podemos apresentar um diagrama completo com as tarefas de cada um.</w:t>
+      </w:r>
+    </w:p>
+    <w:p>
+      <w:pPr>
+        <w:ind w:left="1069"/>
+        <w:jc w:val="both"/>
+      </w:pPr>
+    </w:p>
+    <w:p/>
     <w:p/>
     <w:p/>
     <w:sectPr>
+      <w:footerReference w:type="default" r:id="rId15"/>
       <w:pgSz w:w="11906" w:h="16838"/>
       <w:pgMar w:top="1417" w:right="1701" w:bottom="1417" w:left="1701" w:header="708" w:footer="708" w:gutter="0"/>
       <w:pgNumType w:start="1"/>
@@ -2387,7 +2337,7 @@
 <w:ftr xmlns:wpc="http://schemas.microsoft.com/office/word/2010/wordprocessingCanvas" xmlns:mc="http://schemas.openxmlformats.org/markup-compatibility/2006" xmlns:o="urn:schemas-microsoft-com:office:office" xmlns:r="http://schemas.openxmlformats.org/officeDocument/2006/relationships" xmlns:m="http://schemas.openxmlformats.org/officeDocument/2006/math" xmlns:v="urn:schemas-microsoft-com:vml" xmlns:wp14="http://schemas.microsoft.com/office/word/2010/wordprocessingDrawing" xmlns:wp="http://schemas.openxmlformats.org/drawingml/2006/wordprocessingDrawing" xmlns:w10="urn:schemas-microsoft-com:office:word" xmlns:w="http://schemas.openxmlformats.org/wordprocessingml/2006/main" xmlns:w14="http://schemas.microsoft.com/office/word/2010/wordml" xmlns:wpg="http://schemas.microsoft.com/office/word/2010/wordprocessingGroup" xmlns:wpi="http://schemas.microsoft.com/office/word/2010/wordprocessingInk" xmlns:wne="http://schemas.microsoft.com/office/word/2006/wordml" xmlns:wps="http://schemas.microsoft.com/office/word/2010/wordprocessingShape" mc:Ignorable="w14 wp14">
   <w:sdt>
     <w:sdtPr>
-      <w:id w:val="-780717387"/>
+      <w:id w:val="-1943367649"/>
       <w:docPartObj>
         <w:docPartGallery w:val="Page Numbers (Bottom of Page)"/>
         <w:docPartUnique/>
@@ -2467,21 +2417,7 @@
       <w:rPr>
         <w:rStyle w:val="TtulodoLivro"/>
       </w:rPr>
-      <w:t xml:space="preserve">Universidade do </w:t>
-    </w:r>
-    <w:proofErr w:type="gramStart"/>
-    <w:r>
-      <w:rPr>
-        <w:rStyle w:val="TtulodoLivro"/>
-      </w:rPr>
-      <w:t>Minho            Laboratórios</w:t>
-    </w:r>
-    <w:proofErr w:type="gramEnd"/>
-    <w:r>
-      <w:rPr>
-        <w:rStyle w:val="TtulodoLivro"/>
-      </w:rPr>
-      <w:t xml:space="preserve"> de Informática IV                      Grupo 20</w:t>
+      <w:t>Universidade do Minho            Laboratórios de Informática IV                      Grupo 20</w:t>
     </w:r>
   </w:p>
   <w:p>
@@ -3726,7 +3662,7 @@
 </file>
 
 <file path=customXml/itemProps1.xml><?xml version="1.0" encoding="utf-8"?>
-<ds:datastoreItem xmlns:ds="http://schemas.openxmlformats.org/officeDocument/2006/customXml" ds:itemID="{700DC0B1-9321-4134-9705-73F7A239EA53}">
+<ds:datastoreItem xmlns:ds="http://schemas.openxmlformats.org/officeDocument/2006/customXml" ds:itemID="{05DF7DC5-CF44-4B57-A08C-550F99B9C3E0}">
   <ds:schemaRefs>
     <ds:schemaRef ds:uri="http://schemas.openxmlformats.org/officeDocument/2006/bibliography"/>
   </ds:schemaRefs>

</xml_diff>